<commit_message>
Se agrego la documentación de Jona y de David
</commit_message>
<xml_diff>
--- a/Artefactos_Jonathan/Descripciones de CU/Descripciones de Casos de Uso.docx
+++ b/Artefactos_Jonathan/Descripciones de CU/Descripciones de Casos de Uso.docx
@@ -1,6 +1,6 @@
 
 <file path=word/document.xml><?xml version="1.0" encoding="utf-8"?>
-<w:document xmlns:wpc="http://schemas.microsoft.com/office/word/2010/wordprocessingCanvas" xmlns:cx="http://schemas.microsoft.com/office/drawing/2014/chartex" xmlns:cx1="http://schemas.microsoft.com/office/drawing/2015/9/8/chartex" xmlns:cx2="http://schemas.microsoft.com/office/drawing/2015/10/21/chartex" xmlns:cx3="http://schemas.microsoft.com/office/drawing/2016/5/9/chartex" xmlns:cx4="http://schemas.microsoft.com/office/drawing/2016/5/10/chartex" xmlns:cx5="http://schemas.microsoft.com/office/drawing/2016/5/11/chartex" xmlns:cx6="http://schemas.microsoft.com/office/drawing/2016/5/12/chartex" xmlns:cx7="http://schemas.microsoft.com/office/drawing/2016/5/13/chartex" xmlns:cx8="http://schemas.microsoft.com/office/drawing/2016/5/14/chartex" xmlns:mc="http://schemas.openxmlformats.org/markup-compatibility/2006" xmlns:aink="http://schemas.microsoft.com/office/drawing/2016/ink" xmlns:am3d="http://schemas.microsoft.com/office/drawing/2017/model3d" xmlns:o="urn:schemas-microsoft-com:office:office" xmlns:oel="http://schemas.microsoft.com/office/2019/extlst" xmlns:r="http://schemas.openxmlformats.org/officeDocument/2006/relationships" xmlns:m="http://schemas.openxmlformats.org/officeDocument/2006/math" xmlns:v="urn:schemas-microsoft-com:vml" xmlns:wp14="http://schemas.microsoft.com/office/word/2010/wordprocessingDrawing" xmlns:wp="http://schemas.openxmlformats.org/drawingml/2006/wordprocessingDrawing" xmlns:w10="urn:schemas-microsoft-com:office:word" xmlns:w="http://schemas.openxmlformats.org/wordprocessingml/2006/main" xmlns:w14="http://schemas.microsoft.com/office/word/2010/wordml" xmlns:w15="http://schemas.microsoft.com/office/word/2012/wordml" xmlns:w16cex="http://schemas.microsoft.com/office/word/2018/wordml/cex" xmlns:w16cid="http://schemas.microsoft.com/office/word/2016/wordml/cid" xmlns:w16="http://schemas.microsoft.com/office/word/2018/wordml" xmlns:w16sdtdh="http://schemas.microsoft.com/office/word/2020/wordml/sdtdatahash" xmlns:w16se="http://schemas.microsoft.com/office/word/2015/wordml/symex" xmlns:wpg="http://schemas.microsoft.com/office/word/2010/wordprocessingGroup" xmlns:wpi="http://schemas.microsoft.com/office/word/2010/wordprocessingInk" xmlns:wne="http://schemas.microsoft.com/office/word/2006/wordml" xmlns:wps="http://schemas.microsoft.com/office/word/2010/wordprocessingShape" mc:Ignorable="w14 w15 w16se w16cid w16 w16cex w16sdtdh wp14">
+<w:document xmlns:wpc="http://schemas.microsoft.com/office/word/2010/wordprocessingCanvas" xmlns:cx="http://schemas.microsoft.com/office/drawing/2014/chartex" xmlns:cx1="http://schemas.microsoft.com/office/drawing/2015/9/8/chartex" xmlns:cx2="http://schemas.microsoft.com/office/drawing/2015/10/21/chartex" xmlns:cx3="http://schemas.microsoft.com/office/drawing/2016/5/9/chartex" xmlns:cx4="http://schemas.microsoft.com/office/drawing/2016/5/10/chartex" xmlns:cx5="http://schemas.microsoft.com/office/drawing/2016/5/11/chartex" xmlns:cx6="http://schemas.microsoft.com/office/drawing/2016/5/12/chartex" xmlns:cx7="http://schemas.microsoft.com/office/drawing/2016/5/13/chartex" xmlns:cx8="http://schemas.microsoft.com/office/drawing/2016/5/14/chartex" xmlns:mc="http://schemas.openxmlformats.org/markup-compatibility/2006" xmlns:aink="http://schemas.microsoft.com/office/drawing/2016/ink" xmlns:am3d="http://schemas.microsoft.com/office/drawing/2017/model3d" xmlns:o="urn:schemas-microsoft-com:office:office" xmlns:oel="http://schemas.microsoft.com/office/2019/extlst" xmlns:r="http://schemas.openxmlformats.org/officeDocument/2006/relationships" xmlns:m="http://schemas.openxmlformats.org/officeDocument/2006/math" xmlns:v="urn:schemas-microsoft-com:vml" xmlns:wp14="http://schemas.microsoft.com/office/word/2010/wordprocessingDrawing" xmlns:wp="http://schemas.openxmlformats.org/drawingml/2006/wordprocessingDrawing" xmlns:w10="urn:schemas-microsoft-com:office:word" xmlns:w="http://schemas.openxmlformats.org/wordprocessingml/2006/main" xmlns:w14="http://schemas.microsoft.com/office/word/2010/wordml" xmlns:w15="http://schemas.microsoft.com/office/word/2012/wordml" xmlns:w16cex="http://schemas.microsoft.com/office/word/2018/wordml/cex" xmlns:w16cid="http://schemas.microsoft.com/office/word/2016/wordml/cid" xmlns:w16="http://schemas.microsoft.com/office/word/2018/wordml" xmlns:w16du="http://schemas.microsoft.com/office/word/2023/wordml/word16du" xmlns:w16sdtdh="http://schemas.microsoft.com/office/word/2020/wordml/sdtdatahash" xmlns:w16se="http://schemas.microsoft.com/office/word/2015/wordml/symex" xmlns:wpg="http://schemas.microsoft.com/office/word/2010/wordprocessingGroup" xmlns:wpi="http://schemas.microsoft.com/office/word/2010/wordprocessingInk" xmlns:wne="http://schemas.microsoft.com/office/word/2006/wordml" xmlns:wps="http://schemas.microsoft.com/office/word/2010/wordprocessingShape" mc:Ignorable="w14 w15 w16se w16cid w16 w16cex w16sdtdh wp14">
   <w:body>
     <w:tbl>
       <w:tblPr>
@@ -361,7 +361,31 @@
               <w:t>”</w:t>
             </w:r>
             <w:r>
-              <w:t xml:space="preserve">, “Porcentaje de préstamo sobre avalúo”, ”Total de refrendos aplicables”, “Plazo de préstamo”, “Fecha de inicio de comercialización”, “Fecha límite de finiquito”, “Monto de pago/plazo”, “Importe de mutuo”, “Intereses”, “IVA”, “Costo anual total”, “tasa de interés anual”, “total de interés anual”, “total a pagar por refrendo”, “total a pagar por desempeño”, así como los botones de “cancelar operación” y “generar contrato”. Seguido </w:t>
+              <w:t xml:space="preserve">, “Porcentaje de préstamo sobre avalúo”, ”Total de refrendos aplicables”, “Plazo de préstamo”, “Fecha de inicio de comercialización”, “Fecha límite de </w:t>
+            </w:r>
+            <w:r>
+              <w:t>pago</w:t>
+            </w:r>
+            <w:r>
+              <w:t>”, “Intereses”, “IVA”, “Costo anual total”, “tasa de interés anual”, “total de interés anual”, “</w:t>
+            </w:r>
+            <w:r>
+              <w:t>fechas de pago</w:t>
+            </w:r>
+            <w:r>
+              <w:t xml:space="preserve"> “total a pagar por desempeño”,</w:t>
+            </w:r>
+            <w:r>
+              <w:t xml:space="preserve">” </w:t>
+            </w:r>
+            <w:r>
+              <w:t xml:space="preserve">total a pagar por </w:t>
+            </w:r>
+            <w:r>
+              <w:t>refrendo”,</w:t>
+            </w:r>
+            <w:r>
+              <w:t xml:space="preserve"> así como los botones de “cancelar operación” y “generar contrato”. Seguido </w:t>
             </w:r>
             <w:r>
               <w:t xml:space="preserve">busca el archivo de </w:t>
@@ -533,13 +557,18 @@
             <w:r>
               <w:t>(</w:t>
             </w:r>
+            <w:proofErr w:type="spellStart"/>
             <w:proofErr w:type="gramStart"/>
             <w:r>
               <w:t>idCustomer,curp</w:t>
             </w:r>
             <w:proofErr w:type="gramEnd"/>
             <w:r>
-              <w:t>,blackList,firstName,lastName)</w:t>
+              <w:t>,blackList,firstName,lastName</w:t>
+            </w:r>
+            <w:proofErr w:type="spellEnd"/>
+            <w:r>
+              <w:t>)</w:t>
             </w:r>
             <w:r>
               <w:t xml:space="preserve"> </w:t>
@@ -578,9 +607,22 @@
             <w:r>
               <w:t>(</w:t>
             </w:r>
+            <w:proofErr w:type="spellStart"/>
             <w:proofErr w:type="gramEnd"/>
             <w:r>
-              <w:t>firstName + lastName)</w:t>
+              <w:t>firstName</w:t>
+            </w:r>
+            <w:proofErr w:type="spellEnd"/>
+            <w:r>
+              <w:t xml:space="preserve"> + </w:t>
+            </w:r>
+            <w:proofErr w:type="spellStart"/>
+            <w:r>
+              <w:t>lastName</w:t>
+            </w:r>
+            <w:proofErr w:type="spellEnd"/>
+            <w:r>
+              <w:t>)</w:t>
             </w:r>
             <w:r>
               <w:t xml:space="preserve"> en el campo “Nombre cliente vinculado”</w:t>
@@ -694,25 +736,13 @@
               <w:t>avalúo (diferencia entre</w:t>
             </w:r>
             <w:r>
-              <w:t xml:space="preserve"> el avalúo total y préstamo total), importe de </w:t>
-            </w:r>
-            <w:r>
-              <w:t>mutuo (</w:t>
-            </w:r>
-            <w:r>
-              <w:t>sumatoria del préstamo individual)</w:t>
-            </w:r>
-            <w:r>
-              <w:t>, total a pagar por refrendo (monto de intereses del préstamo)</w:t>
-            </w:r>
-            <w:r>
-              <w:t>.</w:t>
-            </w:r>
-            <w:r>
-              <w:t xml:space="preserve"> Y total a pagar por desempeño (total de préstamo + intereses + préstamo)</w:t>
-            </w:r>
-            <w:r>
-              <w:t>.</w:t>
+              <w:t xml:space="preserve"> el avalúo total y préstamo total)</w:t>
+            </w:r>
+            <w:r>
+              <w:t>,fechas de pago(fecha actual * plazo), total a pagar por refrendo y total a pagar por finiquito.</w:t>
+            </w:r>
+            <w:r>
+              <w:t xml:space="preserve"> </w:t>
             </w:r>
           </w:p>
           <w:p>
@@ -763,7 +793,6 @@
               <w:jc w:val="both"/>
             </w:pPr>
             <w:r>
-              <w:lastRenderedPageBreak/>
               <w:t>El sistema verifica el plazo de préstamo escogido y calcula la fecha de comercialización</w:t>
             </w:r>
             <w:r>
@@ -1429,7 +1458,23 @@
                 <w:b/>
                 <w:bCs/>
               </w:rPr>
-              <w:t>EX02-archivo de metricas no encontrado</w:t>
+              <w:t xml:space="preserve">EX02-archivo de </w:t>
+            </w:r>
+            <w:proofErr w:type="spellStart"/>
+            <w:r>
+              <w:rPr>
+                <w:b/>
+                <w:bCs/>
+              </w:rPr>
+              <w:t>metricas</w:t>
+            </w:r>
+            <w:proofErr w:type="spellEnd"/>
+            <w:r>
+              <w:rPr>
+                <w:b/>
+                <w:bCs/>
+              </w:rPr>
+              <w:t xml:space="preserve"> no encontrado</w:t>
             </w:r>
           </w:p>
           <w:p>
@@ -1442,7 +1487,6 @@
               <w:jc w:val="both"/>
             </w:pPr>
             <w:r>
-              <w:lastRenderedPageBreak/>
               <w:t>El sistema muestra el mensaje “ha ocurrido un error al recuperar la información de métricas. Favor de intentar más tarde” y un botón aceptar.</w:t>
             </w:r>
           </w:p>
@@ -2862,7 +2906,23 @@
               <w:t>El sistema muestra la GUI-Buscar articulo donde se muestra el comboBox categoría, un campo de búsqueda</w:t>
             </w:r>
             <w:r>
-              <w:t xml:space="preserve"> (para NoBarras, NoSerie, Modelo o No de bolsa)</w:t>
+              <w:t xml:space="preserve"> (para </w:t>
+            </w:r>
+            <w:proofErr w:type="spellStart"/>
+            <w:r>
+              <w:t>NoBarras</w:t>
+            </w:r>
+            <w:proofErr w:type="spellEnd"/>
+            <w:r>
+              <w:t xml:space="preserve">, </w:t>
+            </w:r>
+            <w:proofErr w:type="spellStart"/>
+            <w:r>
+              <w:t>NoSerie</w:t>
+            </w:r>
+            <w:proofErr w:type="spellEnd"/>
+            <w:r>
+              <w:t>, Modelo o No de bolsa)</w:t>
             </w:r>
             <w:r>
               <w:t xml:space="preserve">, un botón </w:t>
@@ -4075,9 +4135,11 @@
             <w:r>
               <w:t>fecha de venta(</w:t>
             </w:r>
+            <w:proofErr w:type="spellStart"/>
             <w:r>
               <w:t>saleDate</w:t>
             </w:r>
+            <w:proofErr w:type="spellEnd"/>
             <w:r>
               <w:t>)</w:t>
             </w:r>
@@ -5984,7 +6046,15 @@
               <w:jc w:val="both"/>
             </w:pPr>
             <w:r>
-              <w:t>El sistema hace valida el campo (FA01) y hace conexión con la BD y verifica que el numero de contrato introducido coincida con alguno registrado (FA02) y recupera dicha información para mostrarla.</w:t>
+              <w:t xml:space="preserve">El sistema hace valida el campo (FA01) y hace conexión con la BD y verifica que el </w:t>
+            </w:r>
+            <w:proofErr w:type="spellStart"/>
+            <w:r>
+              <w:t>numero</w:t>
+            </w:r>
+            <w:proofErr w:type="spellEnd"/>
+            <w:r>
+              <w:t xml:space="preserve"> de contrato introducido coincida con alguno registrado (FA02) y recupera dicha información para mostrarla.</w:t>
             </w:r>
           </w:p>
           <w:p>
@@ -6059,7 +6129,15 @@
               <w:t xml:space="preserve"> y edita el monto de contrato y registra la </w:t>
             </w:r>
             <w:r>
-              <w:t>operación, seguido muestra el mensaje “pago exitoso” y incluye a CU-Generar ticket</w:t>
+              <w:t xml:space="preserve">operación, seguido muestra el mensaje “pago exitoso” </w:t>
+            </w:r>
+            <w:proofErr w:type="spellStart"/>
+            <w:r>
+              <w:t>y</w:t>
+            </w:r>
+            <w:proofErr w:type="spellEnd"/>
+            <w:r>
+              <w:t xml:space="preserve"> incluye a CU-Generar ticket</w:t>
             </w:r>
           </w:p>
           <w:p>
@@ -6339,7 +6417,10 @@
               <w:t>CU</w:t>
             </w:r>
             <w:r>
-              <w:t>38</w:t>
+              <w:t>3</w:t>
+            </w:r>
+            <w:r>
+              <w:t>6</w:t>
             </w:r>
           </w:p>
         </w:tc>
@@ -6605,7 +6686,15 @@
               <w:t>PRE01</w:t>
             </w:r>
             <w:r>
-              <w:t>-El cliente debe tener por lo menos un articulo perdido y que fuera vendido</w:t>
+              <w:t xml:space="preserve">-El cliente debe tener por lo menos un </w:t>
+            </w:r>
+            <w:proofErr w:type="spellStart"/>
+            <w:r>
+              <w:t>articulo</w:t>
+            </w:r>
+            <w:proofErr w:type="spellEnd"/>
+            <w:r>
+              <w:t xml:space="preserve"> perdido y que fuera vendido</w:t>
             </w:r>
           </w:p>
         </w:tc>
@@ -6676,8 +6765,13 @@
               <w:t>artículos</w:t>
             </w:r>
             <w:r>
-              <w:t>(articles</w:t>
-            </w:r>
+              <w:t>(</w:t>
+            </w:r>
+            <w:proofErr w:type="spellStart"/>
+            <w:r>
+              <w:t>articles</w:t>
+            </w:r>
+            <w:proofErr w:type="spellEnd"/>
             <w:proofErr w:type="gramStart"/>
             <w:r>
               <w:t>)</w:t>
@@ -6831,10 +6925,12 @@
             <w:r>
               <w:t>(</w:t>
             </w:r>
+            <w:proofErr w:type="spellStart"/>
             <w:proofErr w:type="gramStart"/>
             <w:r>
               <w:t>boleano,idOperacion</w:t>
             </w:r>
+            <w:proofErr w:type="spellEnd"/>
             <w:proofErr w:type="gramEnd"/>
             <w:r>
               <w:t>)</w:t>
@@ -6864,7 +6960,15 @@
               <w:t xml:space="preserve">y </w:t>
             </w:r>
             <w:r>
-              <w:t>cambia las ganancias(customerprofit) de artículos a 0</w:t>
+              <w:t>cambia las ganancias(</w:t>
+            </w:r>
+            <w:proofErr w:type="spellStart"/>
+            <w:r>
+              <w:t>customerprofit</w:t>
+            </w:r>
+            <w:proofErr w:type="spellEnd"/>
+            <w:r>
+              <w:t>) de artículos a 0</w:t>
             </w:r>
             <w:r>
               <w:t>, además  hace conexión a la BD(EX01) y extiende a CU imprimir tickets.</w:t>
@@ -7101,7 +7205,7 @@
 </file>
 
 <file path=word/numbering.xml><?xml version="1.0" encoding="utf-8"?>
-<w:numbering xmlns:wpc="http://schemas.microsoft.com/office/word/2010/wordprocessingCanvas" xmlns:cx="http://schemas.microsoft.com/office/drawing/2014/chartex" xmlns:cx1="http://schemas.microsoft.com/office/drawing/2015/9/8/chartex" xmlns:cx2="http://schemas.microsoft.com/office/drawing/2015/10/21/chartex" xmlns:cx3="http://schemas.microsoft.com/office/drawing/2016/5/9/chartex" xmlns:cx4="http://schemas.microsoft.com/office/drawing/2016/5/10/chartex" xmlns:cx5="http://schemas.microsoft.com/office/drawing/2016/5/11/chartex" xmlns:cx6="http://schemas.microsoft.com/office/drawing/2016/5/12/chartex" xmlns:cx7="http://schemas.microsoft.com/office/drawing/2016/5/13/chartex" xmlns:cx8="http://schemas.microsoft.com/office/drawing/2016/5/14/chartex" xmlns:mc="http://schemas.openxmlformats.org/markup-compatibility/2006" xmlns:aink="http://schemas.microsoft.com/office/drawing/2016/ink" xmlns:am3d="http://schemas.microsoft.com/office/drawing/2017/model3d" xmlns:o="urn:schemas-microsoft-com:office:office" xmlns:oel="http://schemas.microsoft.com/office/2019/extlst" xmlns:r="http://schemas.openxmlformats.org/officeDocument/2006/relationships" xmlns:m="http://schemas.openxmlformats.org/officeDocument/2006/math" xmlns:v="urn:schemas-microsoft-com:vml" xmlns:wp14="http://schemas.microsoft.com/office/word/2010/wordprocessingDrawing" xmlns:wp="http://schemas.openxmlformats.org/drawingml/2006/wordprocessingDrawing" xmlns:w10="urn:schemas-microsoft-com:office:word" xmlns:w="http://schemas.openxmlformats.org/wordprocessingml/2006/main" xmlns:w14="http://schemas.microsoft.com/office/word/2010/wordml" xmlns:w15="http://schemas.microsoft.com/office/word/2012/wordml" xmlns:w16cex="http://schemas.microsoft.com/office/word/2018/wordml/cex" xmlns:w16cid="http://schemas.microsoft.com/office/word/2016/wordml/cid" xmlns:w16="http://schemas.microsoft.com/office/word/2018/wordml" xmlns:w16sdtdh="http://schemas.microsoft.com/office/word/2020/wordml/sdtdatahash" xmlns:w16se="http://schemas.microsoft.com/office/word/2015/wordml/symex" xmlns:wpg="http://schemas.microsoft.com/office/word/2010/wordprocessingGroup" xmlns:wpi="http://schemas.microsoft.com/office/word/2010/wordprocessingInk" xmlns:wne="http://schemas.microsoft.com/office/word/2006/wordml" xmlns:wps="http://schemas.microsoft.com/office/word/2010/wordprocessingShape" mc:Ignorable="w14 w15 w16se w16cid w16 w16cex w16sdtdh wp14">
+<w:numbering xmlns:wpc="http://schemas.microsoft.com/office/word/2010/wordprocessingCanvas" xmlns:cx="http://schemas.microsoft.com/office/drawing/2014/chartex" xmlns:cx1="http://schemas.microsoft.com/office/drawing/2015/9/8/chartex" xmlns:cx2="http://schemas.microsoft.com/office/drawing/2015/10/21/chartex" xmlns:cx3="http://schemas.microsoft.com/office/drawing/2016/5/9/chartex" xmlns:cx4="http://schemas.microsoft.com/office/drawing/2016/5/10/chartex" xmlns:cx5="http://schemas.microsoft.com/office/drawing/2016/5/11/chartex" xmlns:cx6="http://schemas.microsoft.com/office/drawing/2016/5/12/chartex" xmlns:cx7="http://schemas.microsoft.com/office/drawing/2016/5/13/chartex" xmlns:cx8="http://schemas.microsoft.com/office/drawing/2016/5/14/chartex" xmlns:mc="http://schemas.openxmlformats.org/markup-compatibility/2006" xmlns:aink="http://schemas.microsoft.com/office/drawing/2016/ink" xmlns:am3d="http://schemas.microsoft.com/office/drawing/2017/model3d" xmlns:o="urn:schemas-microsoft-com:office:office" xmlns:oel="http://schemas.microsoft.com/office/2019/extlst" xmlns:r="http://schemas.openxmlformats.org/officeDocument/2006/relationships" xmlns:m="http://schemas.openxmlformats.org/officeDocument/2006/math" xmlns:v="urn:schemas-microsoft-com:vml" xmlns:wp14="http://schemas.microsoft.com/office/word/2010/wordprocessingDrawing" xmlns:wp="http://schemas.openxmlformats.org/drawingml/2006/wordprocessingDrawing" xmlns:w10="urn:schemas-microsoft-com:office:word" xmlns:w="http://schemas.openxmlformats.org/wordprocessingml/2006/main" xmlns:w14="http://schemas.microsoft.com/office/word/2010/wordml" xmlns:w15="http://schemas.microsoft.com/office/word/2012/wordml" xmlns:w16cex="http://schemas.microsoft.com/office/word/2018/wordml/cex" xmlns:w16cid="http://schemas.microsoft.com/office/word/2016/wordml/cid" xmlns:w16="http://schemas.microsoft.com/office/word/2018/wordml" xmlns:w16du="http://schemas.microsoft.com/office/word/2023/wordml/word16du" xmlns:w16sdtdh="http://schemas.microsoft.com/office/word/2020/wordml/sdtdatahash" xmlns:w16se="http://schemas.microsoft.com/office/word/2015/wordml/symex" xmlns:wpg="http://schemas.microsoft.com/office/word/2010/wordprocessingGroup" xmlns:wpi="http://schemas.microsoft.com/office/word/2010/wordprocessingInk" xmlns:wne="http://schemas.microsoft.com/office/word/2006/wordml" xmlns:wps="http://schemas.microsoft.com/office/word/2010/wordprocessingShape" mc:Ignorable="w14 w15 w16se w16cid w16 w16cex w16sdtdh wp14">
   <w:abstractNum w:abstractNumId="0" w15:restartNumberingAfterBreak="0">
     <w:nsid w:val="008F0B83"/>
     <w:multiLevelType w:val="hybridMultilevel"/>
@@ -11192,213 +11296,4 @@
     </a:ext>
   </a:extLst>
 </a:theme>
-</file>
-
-<file path=customXml/item1.xml><?xml version="1.0" encoding="utf-8"?>
-<ct:contentTypeSchema xmlns:ct="http://schemas.microsoft.com/office/2006/metadata/contentType" xmlns:ma="http://schemas.microsoft.com/office/2006/metadata/properties/metaAttributes" ct:_="" ma:_="" ma:contentTypeName="Documento" ma:contentTypeID="0x010100DE25FD459FCF7346A52467C89FBB4D7A" ma:contentTypeVersion="8" ma:contentTypeDescription="Crear nuevo documento." ma:contentTypeScope="" ma:versionID="1ba8c5702aeb90741a7e2073fb93a0d2">
-  <xsd:schema xmlns:xsd="http://www.w3.org/2001/XMLSchema" xmlns:xs="http://www.w3.org/2001/XMLSchema" xmlns:p="http://schemas.microsoft.com/office/2006/metadata/properties" xmlns:ns2="e5e02114-86bb-40ab-b60f-61af44f7f824" xmlns:ns3="a8b811ab-04aa-48a4-916a-5106a12a632f" targetNamespace="http://schemas.microsoft.com/office/2006/metadata/properties" ma:root="true" ma:fieldsID="d9ebc17294de61b46959a9193db287db" ns2:_="" ns3:_="">
-    <xsd:import namespace="e5e02114-86bb-40ab-b60f-61af44f7f824"/>
-    <xsd:import namespace="a8b811ab-04aa-48a4-916a-5106a12a632f"/>
-    <xsd:element name="properties">
-      <xsd:complexType>
-        <xsd:sequence>
-          <xsd:element name="documentManagement">
-            <xsd:complexType>
-              <xsd:all>
-                <xsd:element ref="ns2:MediaServiceMetadata" minOccurs="0"/>
-                <xsd:element ref="ns2:MediaServiceFastMetadata" minOccurs="0"/>
-                <xsd:element ref="ns2:lcf76f155ced4ddcb4097134ff3c332f" minOccurs="0"/>
-                <xsd:element ref="ns3:TaxCatchAll" minOccurs="0"/>
-                <xsd:element ref="ns2:MediaServiceOCR" minOccurs="0"/>
-                <xsd:element ref="ns2:MediaServiceGenerationTime" minOccurs="0"/>
-                <xsd:element ref="ns2:MediaServiceEventHashCode" minOccurs="0"/>
-              </xsd:all>
-            </xsd:complexType>
-          </xsd:element>
-        </xsd:sequence>
-      </xsd:complexType>
-    </xsd:element>
-  </xsd:schema>
-  <xsd:schema xmlns:xsd="http://www.w3.org/2001/XMLSchema" xmlns:xs="http://www.w3.org/2001/XMLSchema" xmlns:dms="http://schemas.microsoft.com/office/2006/documentManagement/types" xmlns:pc="http://schemas.microsoft.com/office/infopath/2007/PartnerControls" targetNamespace="e5e02114-86bb-40ab-b60f-61af44f7f824" elementFormDefault="qualified">
-    <xsd:import namespace="http://schemas.microsoft.com/office/2006/documentManagement/types"/>
-    <xsd:import namespace="http://schemas.microsoft.com/office/infopath/2007/PartnerControls"/>
-    <xsd:element name="MediaServiceMetadata" ma:index="8" nillable="true" ma:displayName="MediaServiceMetadata" ma:hidden="true" ma:internalName="MediaServiceMetadata" ma:readOnly="true">
-      <xsd:simpleType>
-        <xsd:restriction base="dms:Note"/>
-      </xsd:simpleType>
-    </xsd:element>
-    <xsd:element name="MediaServiceFastMetadata" ma:index="9" nillable="true" ma:displayName="MediaServiceFastMetadata" ma:hidden="true" ma:internalName="MediaServiceFastMetadata" ma:readOnly="true">
-      <xsd:simpleType>
-        <xsd:restriction base="dms:Note"/>
-      </xsd:simpleType>
-    </xsd:element>
-    <xsd:element name="lcf76f155ced4ddcb4097134ff3c332f" ma:index="11" nillable="true" ma:taxonomy="true" ma:internalName="lcf76f155ced4ddcb4097134ff3c332f" ma:taxonomyFieldName="MediaServiceImageTags" ma:displayName="Etiquetas de imagen" ma:readOnly="false" ma:fieldId="{5cf76f15-5ced-4ddc-b409-7134ff3c332f}" ma:taxonomyMulti="true" ma:sspId="b7ce6e4b-a54d-4d0a-af3c-a20d00b3f85e" ma:termSetId="09814cd3-568e-fe90-9814-8d621ff8fb84" ma:anchorId="fba54fb3-c3e1-fe81-a776-ca4b69148c4d" ma:open="true" ma:isKeyword="false">
-      <xsd:complexType>
-        <xsd:sequence>
-          <xsd:element ref="pc:Terms" minOccurs="0" maxOccurs="1"/>
-        </xsd:sequence>
-      </xsd:complexType>
-    </xsd:element>
-    <xsd:element name="MediaServiceOCR" ma:index="13" nillable="true" ma:displayName="Extracted Text" ma:internalName="MediaServiceOCR" ma:readOnly="true">
-      <xsd:simpleType>
-        <xsd:restriction base="dms:Note">
-          <xsd:maxLength value="255"/>
-        </xsd:restriction>
-      </xsd:simpleType>
-    </xsd:element>
-    <xsd:element name="MediaServiceGenerationTime" ma:index="14" nillable="true" ma:displayName="MediaServiceGenerationTime" ma:hidden="true" ma:internalName="MediaServiceGenerationTime" ma:readOnly="true">
-      <xsd:simpleType>
-        <xsd:restriction base="dms:Text"/>
-      </xsd:simpleType>
-    </xsd:element>
-    <xsd:element name="MediaServiceEventHashCode" ma:index="15" nillable="true" ma:displayName="MediaServiceEventHashCode" ma:hidden="true" ma:internalName="MediaServiceEventHashCode" ma:readOnly="true">
-      <xsd:simpleType>
-        <xsd:restriction base="dms:Text"/>
-      </xsd:simpleType>
-    </xsd:element>
-  </xsd:schema>
-  <xsd:schema xmlns:xsd="http://www.w3.org/2001/XMLSchema" xmlns:xs="http://www.w3.org/2001/XMLSchema" xmlns:dms="http://schemas.microsoft.com/office/2006/documentManagement/types" xmlns:pc="http://schemas.microsoft.com/office/infopath/2007/PartnerControls" targetNamespace="a8b811ab-04aa-48a4-916a-5106a12a632f" elementFormDefault="qualified">
-    <xsd:import namespace="http://schemas.microsoft.com/office/2006/documentManagement/types"/>
-    <xsd:import namespace="http://schemas.microsoft.com/office/infopath/2007/PartnerControls"/>
-    <xsd:element name="TaxCatchAll" ma:index="12" nillable="true" ma:displayName="Taxonomy Catch All Column" ma:hidden="true" ma:list="{db4de1f1-732a-4294-9cf8-b51b65a73010}" ma:internalName="TaxCatchAll" ma:showField="CatchAllData" ma:web="a8b811ab-04aa-48a4-916a-5106a12a632f">
-      <xsd:complexType>
-        <xsd:complexContent>
-          <xsd:extension base="dms:MultiChoiceLookup">
-            <xsd:sequence>
-              <xsd:element name="Value" type="dms:Lookup" maxOccurs="unbounded" minOccurs="0" nillable="true"/>
-            </xsd:sequence>
-          </xsd:extension>
-        </xsd:complexContent>
-      </xsd:complexType>
-    </xsd:element>
-  </xsd:schema>
-  <xsd:schema xmlns="http://schemas.openxmlformats.org/package/2006/metadata/core-properties" xmlns:xsd="http://www.w3.org/2001/XMLSchema" xmlns:xsi="http://www.w3.org/2001/XMLSchema-instance" xmlns:dc="http://purl.org/dc/elements/1.1/" xmlns:dcterms="http://purl.org/dc/terms/" xmlns:odoc="http://schemas.microsoft.com/internal/obd" targetNamespace="http://schemas.openxmlformats.org/package/2006/metadata/core-properties" elementFormDefault="qualified" attributeFormDefault="unqualified" blockDefault="#all">
-    <xsd:import namespace="http://purl.org/dc/elements/1.1/" schemaLocation="http://dublincore.org/schemas/xmls/qdc/2003/04/02/dc.xsd"/>
-    <xsd:import namespace="http://purl.org/dc/terms/" schemaLocation="http://dublincore.org/schemas/xmls/qdc/2003/04/02/dcterms.xsd"/>
-    <xsd:element name="coreProperties" type="CT_coreProperties"/>
-    <xsd:complexType name="CT_coreProperties">
-      <xsd:all>
-        <xsd:element ref="dc:creator" minOccurs="0" maxOccurs="1"/>
-        <xsd:element ref="dcterms:created" minOccurs="0" maxOccurs="1"/>
-        <xsd:element ref="dc:identifier" minOccurs="0" maxOccurs="1"/>
-        <xsd:element name="contentType" minOccurs="0" maxOccurs="1" type="xsd:string" ma:index="0" ma:displayName="Tipo de contenido"/>
-        <xsd:element ref="dc:title" minOccurs="0" maxOccurs="1" ma:index="4" ma:displayName="Título"/>
-        <xsd:element ref="dc:subject" minOccurs="0" maxOccurs="1"/>
-        <xsd:element ref="dc:description" minOccurs="0" maxOccurs="1"/>
-        <xsd:element name="keywords" minOccurs="0" maxOccurs="1" type="xsd:string"/>
-        <xsd:element ref="dc:language" minOccurs="0" maxOccurs="1"/>
-        <xsd:element name="category" minOccurs="0" maxOccurs="1" type="xsd:string"/>
-        <xsd:element name="version" minOccurs="0" maxOccurs="1" type="xsd:string"/>
-        <xsd:element name="revision" minOccurs="0" maxOccurs="1" type="xsd:string">
-          <xsd:annotation>
-            <xsd:documentation>
-                        This value indicates the number of saves or revisions. The application is responsible for updating this value after each revision.
-                    </xsd:documentation>
-          </xsd:annotation>
-        </xsd:element>
-        <xsd:element name="lastModifiedBy" minOccurs="0" maxOccurs="1" type="xsd:string"/>
-        <xsd:element ref="dcterms:modified" minOccurs="0" maxOccurs="1"/>
-        <xsd:element name="contentStatus" minOccurs="0" maxOccurs="1" type="xsd:string"/>
-      </xsd:all>
-    </xsd:complexType>
-  </xsd:schema>
-  <xs:schema xmlns:pc="http://schemas.microsoft.com/office/infopath/2007/PartnerControls" xmlns:xs="http://www.w3.org/2001/XMLSchema" targetNamespace="http://schemas.microsoft.com/office/infopath/2007/PartnerControls" elementFormDefault="qualified" attributeFormDefault="unqualified">
-    <xs:element name="Person">
-      <xs:complexType>
-        <xs:sequence>
-          <xs:element ref="pc:DisplayName" minOccurs="0"/>
-          <xs:element ref="pc:AccountId" minOccurs="0"/>
-          <xs:element ref="pc:AccountType" minOccurs="0"/>
-        </xs:sequence>
-      </xs:complexType>
-    </xs:element>
-    <xs:element name="DisplayName" type="xs:string"/>
-    <xs:element name="AccountId" type="xs:string"/>
-    <xs:element name="AccountType" type="xs:string"/>
-    <xs:element name="BDCAssociatedEntity">
-      <xs:complexType>
-        <xs:sequence>
-          <xs:element ref="pc:BDCEntity" minOccurs="0" maxOccurs="unbounded"/>
-        </xs:sequence>
-        <xs:attribute ref="pc:EntityNamespace"/>
-        <xs:attribute ref="pc:EntityName"/>
-        <xs:attribute ref="pc:SystemInstanceName"/>
-        <xs:attribute ref="pc:AssociationName"/>
-      </xs:complexType>
-    </xs:element>
-    <xs:attribute name="EntityNamespace" type="xs:string"/>
-    <xs:attribute name="EntityName" type="xs:string"/>
-    <xs:attribute name="SystemInstanceName" type="xs:string"/>
-    <xs:attribute name="AssociationName" type="xs:string"/>
-    <xs:element name="BDCEntity">
-      <xs:complexType>
-        <xs:sequence>
-          <xs:element ref="pc:EntityDisplayName" minOccurs="0"/>
-          <xs:element ref="pc:EntityInstanceReference" minOccurs="0"/>
-          <xs:element ref="pc:EntityId1" minOccurs="0"/>
-          <xs:element ref="pc:EntityId2" minOccurs="0"/>
-          <xs:element ref="pc:EntityId3" minOccurs="0"/>
-          <xs:element ref="pc:EntityId4" minOccurs="0"/>
-          <xs:element ref="pc:EntityId5" minOccurs="0"/>
-        </xs:sequence>
-      </xs:complexType>
-    </xs:element>
-    <xs:element name="EntityDisplayName" type="xs:string"/>
-    <xs:element name="EntityInstanceReference" type="xs:string"/>
-    <xs:element name="EntityId1" type="xs:string"/>
-    <xs:element name="EntityId2" type="xs:string"/>
-    <xs:element name="EntityId3" type="xs:string"/>
-    <xs:element name="EntityId4" type="xs:string"/>
-    <xs:element name="EntityId5" type="xs:string"/>
-    <xs:element name="Terms">
-      <xs:complexType>
-        <xs:sequence>
-          <xs:element ref="pc:TermInfo" minOccurs="0" maxOccurs="unbounded"/>
-        </xs:sequence>
-      </xs:complexType>
-    </xs:element>
-    <xs:element name="TermInfo">
-      <xs:complexType>
-        <xs:sequence>
-          <xs:element ref="pc:TermName" minOccurs="0"/>
-          <xs:element ref="pc:TermId" minOccurs="0"/>
-        </xs:sequence>
-      </xs:complexType>
-    </xs:element>
-    <xs:element name="TermName" type="xs:string"/>
-    <xs:element name="TermId" type="xs:string"/>
-  </xs:schema>
-</ct:contentTypeSchema>
-</file>
-
-<file path=customXml/item2.xml><?xml version="1.0" encoding="utf-8"?>
-<?mso-contentType ?>
-<FormTemplates xmlns="http://schemas.microsoft.com/sharepoint/v3/contenttype/forms">
-  <Display>DocumentLibraryForm</Display>
-  <Edit>DocumentLibraryForm</Edit>
-  <New>DocumentLibraryForm</New>
-</FormTemplates>
-</file>
-
-<file path=customXml/item3.xml><?xml version="1.0" encoding="utf-8"?>
-<p:properties xmlns:p="http://schemas.microsoft.com/office/2006/metadata/properties" xmlns:xsi="http://www.w3.org/2001/XMLSchema-instance" xmlns:pc="http://schemas.microsoft.com/office/infopath/2007/PartnerControls">
-  <documentManagement>
-    <lcf76f155ced4ddcb4097134ff3c332f xmlns="e5e02114-86bb-40ab-b60f-61af44f7f824">
-      <Terms xmlns="http://schemas.microsoft.com/office/infopath/2007/PartnerControls"/>
-    </lcf76f155ced4ddcb4097134ff3c332f>
-    <TaxCatchAll xmlns="a8b811ab-04aa-48a4-916a-5106a12a632f" xsi:nil="true"/>
-  </documentManagement>
-</p:properties>
-</file>
-
-<file path=customXml/itemProps1.xml><?xml version="1.0" encoding="utf-8"?>
-<ds:datastoreItem xmlns:ds="http://schemas.openxmlformats.org/officeDocument/2006/customXml" ds:itemID="{FF9FBDD1-3E95-4170-8B0C-49107881861A}"/>
-</file>
-
-<file path=customXml/itemProps2.xml><?xml version="1.0" encoding="utf-8"?>
-<ds:datastoreItem xmlns:ds="http://schemas.openxmlformats.org/officeDocument/2006/customXml" ds:itemID="{66AA8C17-040C-4C74-8EA9-9EDC16639670}"/>
-</file>
-
-<file path=customXml/itemProps3.xml><?xml version="1.0" encoding="utf-8"?>
-<ds:datastoreItem xmlns:ds="http://schemas.openxmlformats.org/officeDocument/2006/customXml" ds:itemID="{84ADF781-1243-44CF-A765-4C1525D15AC3}"/>
 </file>
</xml_diff>